<commit_message>
Added PDF version of report
</commit_message>
<xml_diff>
--- a/CS425_DistributedLogQuerier_MP1_Report.docx
+++ b/CS425_DistributedLogQuerier_MP1_Report.docx
@@ -53,8 +53,21 @@
           <w:szCs w:val="32"/>
           <w:u w:val="single"/>
         </w:rPr>
-        <w:t>Machine Programming 1 – Distributed Log Querier</w:t>
-      </w:r>
+        <w:t xml:space="preserve">Machine Programming 1 – Distributed Log </w:t>
+      </w:r>
+      <w:proofErr w:type="spellStart"/>
+      <w:r>
+        <w:rPr>
+          <w:rFonts w:cs="BookAntiqua"/>
+          <w:b/>
+          <w:color w:val="2E74B5" w:themeColor="accent1" w:themeShade="BF"/>
+          <w:sz w:val="32"/>
+          <w:szCs w:val="32"/>
+          <w:u w:val="single"/>
+        </w:rPr>
+        <w:t>Querier</w:t>
+      </w:r>
+      <w:proofErr w:type="spellEnd"/>
     </w:p>
     <w:p>
       <w:pPr>
@@ -66,13 +79,41 @@
           <w:lang w:val="en-US"/>
         </w:rPr>
       </w:pPr>
+      <w:proofErr w:type="spellStart"/>
       <w:r>
         <w:rPr>
           <w:rFonts w:cs="BookAntiqua"/>
           <w:color w:val="2E74B5" w:themeColor="accent1" w:themeShade="BF"/>
           <w:lang w:val="en-US"/>
         </w:rPr>
-        <w:t>Yunsheng Wei (wei29)         Neha Chaube (nchaub2)</w:t>
+        <w:t>Yunsheng</w:t>
+      </w:r>
+      <w:proofErr w:type="spellEnd"/>
+      <w:r>
+        <w:rPr>
+          <w:rFonts w:cs="BookAntiqua"/>
+          <w:color w:val="2E74B5" w:themeColor="accent1" w:themeShade="BF"/>
+          <w:lang w:val="en-US"/>
+        </w:rPr>
+        <w:t xml:space="preserve"> Wei (wei29)         Neha </w:t>
+      </w:r>
+      <w:proofErr w:type="spellStart"/>
+      <w:r>
+        <w:rPr>
+          <w:rFonts w:cs="BookAntiqua"/>
+          <w:color w:val="2E74B5" w:themeColor="accent1" w:themeShade="BF"/>
+          <w:lang w:val="en-US"/>
+        </w:rPr>
+        <w:t>Chaube</w:t>
+      </w:r>
+      <w:proofErr w:type="spellEnd"/>
+      <w:r>
+        <w:rPr>
+          <w:rFonts w:cs="BookAntiqua"/>
+          <w:color w:val="2E74B5" w:themeColor="accent1" w:themeShade="BF"/>
+          <w:lang w:val="en-US"/>
+        </w:rPr>
+        <w:t xml:space="preserve"> (nchaub2)</w:t>
       </w:r>
     </w:p>
     <w:p>
@@ -93,7 +134,27 @@
           <w:sz w:val="24"/>
           <w:szCs w:val="24"/>
         </w:rPr>
-        <w:t xml:space="preserve">The Distributed Log Querier consists </w:t>
+        <w:t xml:space="preserve">The Distributed Log </w:t>
+      </w:r>
+      <w:proofErr w:type="spellStart"/>
+      <w:r>
+        <w:rPr>
+          <w:rFonts w:cs="BookAntiqua"/>
+          <w:color w:val="000000" w:themeColor="text1"/>
+          <w:sz w:val="24"/>
+          <w:szCs w:val="24"/>
+        </w:rPr>
+        <w:t>Querier</w:t>
+      </w:r>
+      <w:proofErr w:type="spellEnd"/>
+      <w:r>
+        <w:rPr>
+          <w:rFonts w:cs="BookAntiqua"/>
+          <w:color w:val="000000" w:themeColor="text1"/>
+          <w:sz w:val="24"/>
+          <w:szCs w:val="24"/>
+        </w:rPr>
+        <w:t xml:space="preserve"> consists </w:t>
       </w:r>
       <w:r>
         <w:rPr>
@@ -217,6 +278,7 @@
                 <w:szCs w:val="24"/>
               </w:rPr>
             </w:pPr>
+            <w:proofErr w:type="spellStart"/>
             <w:r>
               <w:rPr>
                 <w:rFonts w:cs="BookAntiqua"/>
@@ -226,6 +288,7 @@
               </w:rPr>
               <w:t>Catalog</w:t>
             </w:r>
+            <w:proofErr w:type="spellEnd"/>
           </w:p>
         </w:tc>
         <w:tc>
@@ -333,6 +396,7 @@
                 <w:szCs w:val="24"/>
               </w:rPr>
             </w:pPr>
+            <w:proofErr w:type="spellStart"/>
             <w:r>
               <w:rPr>
                 <w:rFonts w:cs="BookAntiqua"/>
@@ -342,6 +406,7 @@
               </w:rPr>
               <w:t>RemoteGrepClient</w:t>
             </w:r>
+            <w:proofErr w:type="spellEnd"/>
           </w:p>
         </w:tc>
         <w:tc>
@@ -373,7 +438,27 @@
                 <w:sz w:val="24"/>
                 <w:szCs w:val="24"/>
               </w:rPr>
-              <w:t>ends `grep' command to servers,</w:t>
+              <w:t>ends `</w:t>
+            </w:r>
+            <w:proofErr w:type="spellStart"/>
+            <w:r>
+              <w:rPr>
+                <w:rFonts w:cs="BookAntiqua"/>
+                <w:color w:val="000000" w:themeColor="text1"/>
+                <w:sz w:val="24"/>
+                <w:szCs w:val="24"/>
+              </w:rPr>
+              <w:t>grep</w:t>
+            </w:r>
+            <w:proofErr w:type="spellEnd"/>
+            <w:r>
+              <w:rPr>
+                <w:rFonts w:cs="BookAntiqua"/>
+                <w:color w:val="000000" w:themeColor="text1"/>
+                <w:sz w:val="24"/>
+                <w:szCs w:val="24"/>
+              </w:rPr>
+              <w:t>' command to servers,</w:t>
             </w:r>
             <w:r>
               <w:rPr>
@@ -489,7 +574,27 @@
                 <w:sz w:val="24"/>
                 <w:szCs w:val="24"/>
               </w:rPr>
-              <w:t xml:space="preserve"> `grep’ command, but can be easily extended for future projects.</w:t>
+              <w:t xml:space="preserve"> `</w:t>
+            </w:r>
+            <w:proofErr w:type="spellStart"/>
+            <w:r>
+              <w:rPr>
+                <w:rFonts w:cs="BookAntiqua"/>
+                <w:color w:val="000000" w:themeColor="text1"/>
+                <w:sz w:val="24"/>
+                <w:szCs w:val="24"/>
+              </w:rPr>
+              <w:t>grep</w:t>
+            </w:r>
+            <w:proofErr w:type="spellEnd"/>
+            <w:r>
+              <w:rPr>
+                <w:rFonts w:cs="BookAntiqua"/>
+                <w:color w:val="000000" w:themeColor="text1"/>
+                <w:sz w:val="24"/>
+                <w:szCs w:val="24"/>
+              </w:rPr>
+              <w:t>’ command, but can be easily extended for future projects.</w:t>
             </w:r>
           </w:p>
         </w:tc>
@@ -508,6 +613,7 @@
                 <w:szCs w:val="24"/>
               </w:rPr>
             </w:pPr>
+            <w:proofErr w:type="spellStart"/>
             <w:r>
               <w:rPr>
                 <w:rFonts w:cs="BookAntiqua"/>
@@ -517,6 +623,7 @@
               </w:rPr>
               <w:t>Grep</w:t>
             </w:r>
+            <w:proofErr w:type="spellEnd"/>
           </w:p>
         </w:tc>
         <w:tc>
@@ -586,6 +693,7 @@
               </w:rPr>
               <w:t>`</w:t>
             </w:r>
+            <w:proofErr w:type="spellStart"/>
             <w:r>
               <w:rPr>
                 <w:rFonts w:cs="BookAntiqua"/>
@@ -595,6 +703,7 @@
               </w:rPr>
               <w:t>grep</w:t>
             </w:r>
+            <w:proofErr w:type="spellEnd"/>
             <w:r>
               <w:rPr>
                 <w:rFonts w:cs="BookAntiqua"/>
@@ -629,18 +738,7 @@
                 <w:sz w:val="24"/>
                 <w:szCs w:val="24"/>
               </w:rPr>
-              <w:t>, it also supports</w:t>
-            </w:r>
-            <w:bookmarkStart w:id="0" w:name="_GoBack"/>
-            <w:bookmarkEnd w:id="0"/>
-            <w:r>
-              <w:rPr>
-                <w:rFonts w:cs="BookAntiqua"/>
-                <w:color w:val="000000" w:themeColor="text1"/>
-                <w:sz w:val="24"/>
-                <w:szCs w:val="24"/>
-              </w:rPr>
-              <w:t xml:space="preserve"> wildcard in file pattern.</w:t>
+              <w:t>, it also supports wildcard in file pattern.</w:t>
             </w:r>
           </w:p>
         </w:tc>
@@ -679,7 +777,73 @@
           <w:szCs w:val="24"/>
           <w:lang w:val="en-US"/>
         </w:rPr>
-        <w:t>We design the project in a Client-Server model. The RemoteGrepClient will send `grep’ command to every server, and once accepts the socket, the server will spawn a new thread to execute the `grep’ command, and sends the results back to client.</w:t>
+        <w:t xml:space="preserve">We design the project in a Client-Server model. The </w:t>
+      </w:r>
+      <w:proofErr w:type="spellStart"/>
+      <w:r>
+        <w:rPr>
+          <w:rFonts w:cs="BookAntiqua"/>
+          <w:color w:val="000000" w:themeColor="text1"/>
+          <w:sz w:val="24"/>
+          <w:szCs w:val="24"/>
+          <w:lang w:val="en-US"/>
+        </w:rPr>
+        <w:t>RemoteGrepClient</w:t>
+      </w:r>
+      <w:proofErr w:type="spellEnd"/>
+      <w:r>
+        <w:rPr>
+          <w:rFonts w:cs="BookAntiqua"/>
+          <w:color w:val="000000" w:themeColor="text1"/>
+          <w:sz w:val="24"/>
+          <w:szCs w:val="24"/>
+          <w:lang w:val="en-US"/>
+        </w:rPr>
+        <w:t xml:space="preserve"> will send `</w:t>
+      </w:r>
+      <w:proofErr w:type="spellStart"/>
+      <w:r>
+        <w:rPr>
+          <w:rFonts w:cs="BookAntiqua"/>
+          <w:color w:val="000000" w:themeColor="text1"/>
+          <w:sz w:val="24"/>
+          <w:szCs w:val="24"/>
+          <w:lang w:val="en-US"/>
+        </w:rPr>
+        <w:t>grep</w:t>
+      </w:r>
+      <w:proofErr w:type="spellEnd"/>
+      <w:r>
+        <w:rPr>
+          <w:rFonts w:cs="BookAntiqua"/>
+          <w:color w:val="000000" w:themeColor="text1"/>
+          <w:sz w:val="24"/>
+          <w:szCs w:val="24"/>
+          <w:lang w:val="en-US"/>
+        </w:rPr>
+        <w:t>’ command to every server, and once accepts the socket, the server will spawn a new thread to execute the `</w:t>
+      </w:r>
+      <w:proofErr w:type="spellStart"/>
+      <w:r>
+        <w:rPr>
+          <w:rFonts w:cs="BookAntiqua"/>
+          <w:color w:val="000000" w:themeColor="text1"/>
+          <w:sz w:val="24"/>
+          <w:szCs w:val="24"/>
+          <w:lang w:val="en-US"/>
+        </w:rPr>
+        <w:t>grep</w:t>
+      </w:r>
+      <w:proofErr w:type="spellEnd"/>
+      <w:r>
+        <w:rPr>
+          <w:rFonts w:cs="BookAntiqua"/>
+          <w:color w:val="000000" w:themeColor="text1"/>
+          <w:sz w:val="24"/>
+          <w:szCs w:val="24"/>
+          <w:lang w:val="en-US"/>
+        </w:rPr>
+        <w:t>’ command, and sends the results back to client.</w:t>
       </w:r>
     </w:p>
     <w:p>
@@ -701,7 +865,47 @@
           <w:sz w:val="24"/>
           <w:szCs w:val="24"/>
         </w:rPr>
-        <w:t>The RemoteGrepClient and Server are both deployed in all the machines. The Client program can run the grep command from any of the machines and query the logs present on all machines and display the results on its terminal.</w:t>
+        <w:t xml:space="preserve">The </w:t>
+      </w:r>
+      <w:proofErr w:type="spellStart"/>
+      <w:r>
+        <w:rPr>
+          <w:rFonts w:cs="BookAntiqua"/>
+          <w:color w:val="000000" w:themeColor="text1"/>
+          <w:sz w:val="24"/>
+          <w:szCs w:val="24"/>
+        </w:rPr>
+        <w:t>RemoteGrepClient</w:t>
+      </w:r>
+      <w:proofErr w:type="spellEnd"/>
+      <w:r>
+        <w:rPr>
+          <w:rFonts w:cs="BookAntiqua"/>
+          <w:color w:val="000000" w:themeColor="text1"/>
+          <w:sz w:val="24"/>
+          <w:szCs w:val="24"/>
+        </w:rPr>
+        <w:t xml:space="preserve"> and Server are both deployed in all the machines. The Client program can run the </w:t>
+      </w:r>
+      <w:proofErr w:type="spellStart"/>
+      <w:r>
+        <w:rPr>
+          <w:rFonts w:cs="BookAntiqua"/>
+          <w:color w:val="000000" w:themeColor="text1"/>
+          <w:sz w:val="24"/>
+          <w:szCs w:val="24"/>
+        </w:rPr>
+        <w:t>grep</w:t>
+      </w:r>
+      <w:proofErr w:type="spellEnd"/>
+      <w:r>
+        <w:rPr>
+          <w:rFonts w:cs="BookAntiqua"/>
+          <w:color w:val="000000" w:themeColor="text1"/>
+          <w:sz w:val="24"/>
+          <w:szCs w:val="24"/>
+        </w:rPr>
+        <w:t xml:space="preserve"> command from any of the machines and query the logs present on all machines and display the results on its terminal.</w:t>
       </w:r>
       <w:r>
         <w:rPr>
@@ -740,7 +944,27 @@
           <w:sz w:val="24"/>
           <w:szCs w:val="24"/>
         </w:rPr>
-        <w:t>`grep’</w:t>
+        <w:t>`</w:t>
+      </w:r>
+      <w:proofErr w:type="spellStart"/>
+      <w:r>
+        <w:rPr>
+          <w:rFonts w:cs="BookAntiqua"/>
+          <w:color w:val="000000" w:themeColor="text1"/>
+          <w:sz w:val="24"/>
+          <w:szCs w:val="24"/>
+        </w:rPr>
+        <w:t>grep</w:t>
+      </w:r>
+      <w:proofErr w:type="spellEnd"/>
+      <w:r>
+        <w:rPr>
+          <w:rFonts w:cs="BookAntiqua"/>
+          <w:color w:val="000000" w:themeColor="text1"/>
+          <w:sz w:val="24"/>
+          <w:szCs w:val="24"/>
+        </w:rPr>
+        <w:t>’</w:t>
       </w:r>
       <w:r>
         <w:rPr>
@@ -751,14 +975,25 @@
         </w:rPr>
         <w:t xml:space="preserve">. </w:t>
       </w:r>
-      <w:r>
-        <w:rPr>
-          <w:rFonts w:cs="BookAntiqua"/>
-          <w:color w:val="000000" w:themeColor="text1"/>
-          <w:sz w:val="24"/>
-          <w:szCs w:val="24"/>
-        </w:rPr>
-        <w:t>Json-simple library</w:t>
+      <w:proofErr w:type="spellStart"/>
+      <w:r>
+        <w:rPr>
+          <w:rFonts w:cs="BookAntiqua"/>
+          <w:color w:val="000000" w:themeColor="text1"/>
+          <w:sz w:val="24"/>
+          <w:szCs w:val="24"/>
+        </w:rPr>
+        <w:t>Json</w:t>
+      </w:r>
+      <w:proofErr w:type="spellEnd"/>
+      <w:r>
+        <w:rPr>
+          <w:rFonts w:cs="BookAntiqua"/>
+          <w:color w:val="000000" w:themeColor="text1"/>
+          <w:sz w:val="24"/>
+          <w:szCs w:val="24"/>
+        </w:rPr>
+        <w:t>-simple library</w:t>
       </w:r>
       <w:r>
         <w:rPr>
@@ -776,7 +1011,27 @@
           <w:sz w:val="24"/>
           <w:szCs w:val="24"/>
         </w:rPr>
-        <w:t>encode and decode command line options of `grep’</w:t>
+        <w:t>encode and decode command line options of `</w:t>
+      </w:r>
+      <w:proofErr w:type="spellStart"/>
+      <w:r>
+        <w:rPr>
+          <w:rFonts w:cs="BookAntiqua"/>
+          <w:color w:val="000000" w:themeColor="text1"/>
+          <w:sz w:val="24"/>
+          <w:szCs w:val="24"/>
+        </w:rPr>
+        <w:t>grep</w:t>
+      </w:r>
+      <w:proofErr w:type="spellEnd"/>
+      <w:r>
+        <w:rPr>
+          <w:rFonts w:cs="BookAntiqua"/>
+          <w:color w:val="000000" w:themeColor="text1"/>
+          <w:sz w:val="24"/>
+          <w:szCs w:val="24"/>
+        </w:rPr>
+        <w:t>’</w:t>
       </w:r>
       <w:r>
         <w:rPr>
@@ -951,7 +1206,27 @@
           <w:sz w:val="24"/>
           <w:szCs w:val="24"/>
         </w:rPr>
-        <w:t>GrepTest.java contains test cases that test whether the grep functionality are implemented correctly.</w:t>
+        <w:t xml:space="preserve">GrepTest.java contains test cases that test whether the </w:t>
+      </w:r>
+      <w:proofErr w:type="spellStart"/>
+      <w:r>
+        <w:rPr>
+          <w:rFonts w:cs="BookAntiqua"/>
+          <w:color w:val="000000" w:themeColor="text1"/>
+          <w:sz w:val="24"/>
+          <w:szCs w:val="24"/>
+        </w:rPr>
+        <w:t>grep</w:t>
+      </w:r>
+      <w:proofErr w:type="spellEnd"/>
+      <w:r>
+        <w:rPr>
+          <w:rFonts w:cs="BookAntiqua"/>
+          <w:color w:val="000000" w:themeColor="text1"/>
+          <w:sz w:val="24"/>
+          <w:szCs w:val="24"/>
+        </w:rPr>
+        <w:t xml:space="preserve"> functionality are implemented correctly.</w:t>
       </w:r>
     </w:p>
     <w:p>
@@ -975,7 +1250,47 @@
           <w:sz w:val="24"/>
           <w:szCs w:val="24"/>
         </w:rPr>
-        <w:t>DistributedGrepTest.java contains test cases that test whether the distributed grep result is the same as local grep result.</w:t>
+        <w:t xml:space="preserve">DistributedGrepTest.java contains test cases that test whether the distributed </w:t>
+      </w:r>
+      <w:proofErr w:type="spellStart"/>
+      <w:r>
+        <w:rPr>
+          <w:rFonts w:cs="BookAntiqua"/>
+          <w:color w:val="000000" w:themeColor="text1"/>
+          <w:sz w:val="24"/>
+          <w:szCs w:val="24"/>
+        </w:rPr>
+        <w:t>grep</w:t>
+      </w:r>
+      <w:proofErr w:type="spellEnd"/>
+      <w:r>
+        <w:rPr>
+          <w:rFonts w:cs="BookAntiqua"/>
+          <w:color w:val="000000" w:themeColor="text1"/>
+          <w:sz w:val="24"/>
+          <w:szCs w:val="24"/>
+        </w:rPr>
+        <w:t xml:space="preserve"> result is the same as local </w:t>
+      </w:r>
+      <w:proofErr w:type="spellStart"/>
+      <w:r>
+        <w:rPr>
+          <w:rFonts w:cs="BookAntiqua"/>
+          <w:color w:val="000000" w:themeColor="text1"/>
+          <w:sz w:val="24"/>
+          <w:szCs w:val="24"/>
+        </w:rPr>
+        <w:t>grep</w:t>
+      </w:r>
+      <w:proofErr w:type="spellEnd"/>
+      <w:r>
+        <w:rPr>
+          <w:rFonts w:cs="BookAntiqua"/>
+          <w:color w:val="000000" w:themeColor="text1"/>
+          <w:sz w:val="24"/>
+          <w:szCs w:val="24"/>
+        </w:rPr>
+        <w:t xml:space="preserve"> result.</w:t>
       </w:r>
     </w:p>
     <w:p>
@@ -1245,6 +1560,7 @@
               </w:rPr>
               <w:t>“</w:t>
             </w:r>
+            <w:proofErr w:type="spellStart"/>
             <w:r>
               <w:rPr>
                 <w:rFonts w:cs="BookAntiqua"/>
@@ -1255,6 +1571,7 @@
               </w:rPr>
               <w:t>edu|com</w:t>
             </w:r>
+            <w:proofErr w:type="spellEnd"/>
             <w:r>
               <w:rPr>
                 <w:rFonts w:cs="BookAntiqua"/>
@@ -1368,8 +1685,20 @@
                 <w:szCs w:val="24"/>
                 <w:lang w:val="en-US"/>
               </w:rPr>
-              <w:t>.eskimo</w:t>
-            </w:r>
+              <w:t>.</w:t>
+            </w:r>
+            <w:proofErr w:type="spellStart"/>
+            <w:r>
+              <w:rPr>
+                <w:rFonts w:cs="BookAntiqua"/>
+                <w:color w:val="000000" w:themeColor="text1"/>
+                <w:sz w:val="24"/>
+                <w:szCs w:val="24"/>
+                <w:lang w:val="en-US"/>
+              </w:rPr>
+              <w:t>eskimo</w:t>
+            </w:r>
+            <w:proofErr w:type="spellEnd"/>
             <w:r>
               <w:rPr>
                 <w:rFonts w:cs="BookAntiqua"/>
@@ -1435,15 +1764,27 @@
                 <w:lang w:val="en-US"/>
               </w:rPr>
             </w:pPr>
-            <w:r>
-              <w:rPr>
-                <w:rFonts w:cs="BookAntiqua"/>
-                <w:color w:val="000000" w:themeColor="text1"/>
-                <w:sz w:val="24"/>
-                <w:szCs w:val="24"/>
-                <w:lang w:val="en-US"/>
-              </w:rPr>
-              <w:t>Avg latency</w:t>
+            <w:proofErr w:type="spellStart"/>
+            <w:r>
+              <w:rPr>
+                <w:rFonts w:cs="BookAntiqua"/>
+                <w:color w:val="000000" w:themeColor="text1"/>
+                <w:sz w:val="24"/>
+                <w:szCs w:val="24"/>
+                <w:lang w:val="en-US"/>
+              </w:rPr>
+              <w:t>Avg</w:t>
+            </w:r>
+            <w:proofErr w:type="spellEnd"/>
+            <w:r>
+              <w:rPr>
+                <w:rFonts w:cs="BookAntiqua"/>
+                <w:color w:val="000000" w:themeColor="text1"/>
+                <w:sz w:val="24"/>
+                <w:szCs w:val="24"/>
+                <w:lang w:val="en-US"/>
+              </w:rPr>
+              <w:t xml:space="preserve"> latency</w:t>
             </w:r>
           </w:p>
         </w:tc>
@@ -1618,6 +1959,7 @@
           <w:szCs w:val="32"/>
         </w:rPr>
       </w:pPr>
+      <w:proofErr w:type="spellStart"/>
       <w:r>
         <w:rPr>
           <w:rFonts w:cs="BookAntiqua"/>
@@ -1627,7 +1969,18 @@
           <w:szCs w:val="32"/>
         </w:rPr>
         <w:lastRenderedPageBreak/>
-        <w:t xml:space="preserve">Catalog </w:t>
+        <w:t>Catalog</w:t>
+      </w:r>
+      <w:proofErr w:type="spellEnd"/>
+      <w:r>
+        <w:rPr>
+          <w:rFonts w:cs="BookAntiqua"/>
+          <w:b/>
+          <w:color w:val="2E74B5" w:themeColor="accent1" w:themeShade="BF"/>
+          <w:sz w:val="32"/>
+          <w:szCs w:val="32"/>
+        </w:rPr>
+        <w:t xml:space="preserve"> </w:t>
       </w:r>
     </w:p>
     <w:p>
@@ -1660,14 +2013,25 @@
           <w:szCs w:val="24"/>
         </w:rPr>
       </w:pPr>
-      <w:r>
-        <w:rPr>
-          <w:rFonts w:cs="BookAntiqua"/>
-          <w:color w:val="000000" w:themeColor="text1"/>
-          <w:sz w:val="24"/>
-          <w:szCs w:val="24"/>
-        </w:rPr>
-        <w:t xml:space="preserve">Catalog stores information about the whole system. </w:t>
+      <w:proofErr w:type="spellStart"/>
+      <w:r>
+        <w:rPr>
+          <w:rFonts w:cs="BookAntiqua"/>
+          <w:color w:val="000000" w:themeColor="text1"/>
+          <w:sz w:val="24"/>
+          <w:szCs w:val="24"/>
+        </w:rPr>
+        <w:t>Catalog</w:t>
+      </w:r>
+      <w:proofErr w:type="spellEnd"/>
+      <w:r>
+        <w:rPr>
+          <w:rFonts w:cs="BookAntiqua"/>
+          <w:color w:val="000000" w:themeColor="text1"/>
+          <w:sz w:val="24"/>
+          <w:szCs w:val="24"/>
+        </w:rPr>
+        <w:t xml:space="preserve"> stores information about the whole system. </w:t>
       </w:r>
       <w:r>
         <w:rPr>
@@ -1772,7 +2136,47 @@
           <w:sz w:val="24"/>
           <w:szCs w:val="24"/>
         </w:rPr>
-        <w:t>stored in “conf/host_list” file.</w:t>
+        <w:t>stored in “</w:t>
+      </w:r>
+      <w:proofErr w:type="spellStart"/>
+      <w:r>
+        <w:rPr>
+          <w:rFonts w:cs="BookAntiqua"/>
+          <w:color w:val="000000" w:themeColor="text1"/>
+          <w:sz w:val="24"/>
+          <w:szCs w:val="24"/>
+        </w:rPr>
+        <w:t>conf</w:t>
+      </w:r>
+      <w:proofErr w:type="spellEnd"/>
+      <w:r>
+        <w:rPr>
+          <w:rFonts w:cs="BookAntiqua"/>
+          <w:color w:val="000000" w:themeColor="text1"/>
+          <w:sz w:val="24"/>
+          <w:szCs w:val="24"/>
+        </w:rPr>
+        <w:t>/</w:t>
+      </w:r>
+      <w:proofErr w:type="spellStart"/>
+      <w:r>
+        <w:rPr>
+          <w:rFonts w:cs="BookAntiqua"/>
+          <w:color w:val="000000" w:themeColor="text1"/>
+          <w:sz w:val="24"/>
+          <w:szCs w:val="24"/>
+        </w:rPr>
+        <w:t>host_list</w:t>
+      </w:r>
+      <w:proofErr w:type="spellEnd"/>
+      <w:r>
+        <w:rPr>
+          <w:rFonts w:cs="BookAntiqua"/>
+          <w:color w:val="000000" w:themeColor="text1"/>
+          <w:sz w:val="24"/>
+          <w:szCs w:val="24"/>
+        </w:rPr>
+        <w:t>” file.</w:t>
       </w:r>
     </w:p>
     <w:p>
@@ -1806,6 +2210,7 @@
           <w:szCs w:val="32"/>
         </w:rPr>
       </w:pPr>
+      <w:proofErr w:type="spellStart"/>
       <w:r>
         <w:rPr>
           <w:rFonts w:cs="BookAntiqua"/>
@@ -1816,6 +2221,7 @@
         </w:rPr>
         <w:t>RemoteGrepClient</w:t>
       </w:r>
+      <w:proofErr w:type="spellEnd"/>
       <w:r>
         <w:rPr>
           <w:rFonts w:cs="BookAntiqua"/>
@@ -1857,14 +2263,45 @@
           <w:szCs w:val="24"/>
         </w:rPr>
       </w:pPr>
-      <w:r>
-        <w:rPr>
-          <w:rFonts w:cs="BookAntiqua"/>
-          <w:color w:val="000000" w:themeColor="text1"/>
-          <w:sz w:val="24"/>
-          <w:szCs w:val="24"/>
-        </w:rPr>
-        <w:t>RemoteGrepClient is a client program which sends `grep' command to servers,</w:t>
+      <w:proofErr w:type="spellStart"/>
+      <w:r>
+        <w:rPr>
+          <w:rFonts w:cs="BookAntiqua"/>
+          <w:color w:val="000000" w:themeColor="text1"/>
+          <w:sz w:val="24"/>
+          <w:szCs w:val="24"/>
+        </w:rPr>
+        <w:t>RemoteGrepClient</w:t>
+      </w:r>
+      <w:proofErr w:type="spellEnd"/>
+      <w:r>
+        <w:rPr>
+          <w:rFonts w:cs="BookAntiqua"/>
+          <w:color w:val="000000" w:themeColor="text1"/>
+          <w:sz w:val="24"/>
+          <w:szCs w:val="24"/>
+        </w:rPr>
+        <w:t xml:space="preserve"> is a client program which sends `</w:t>
+      </w:r>
+      <w:proofErr w:type="spellStart"/>
+      <w:r>
+        <w:rPr>
+          <w:rFonts w:cs="BookAntiqua"/>
+          <w:color w:val="000000" w:themeColor="text1"/>
+          <w:sz w:val="24"/>
+          <w:szCs w:val="24"/>
+        </w:rPr>
+        <w:t>grep</w:t>
+      </w:r>
+      <w:proofErr w:type="spellEnd"/>
+      <w:r>
+        <w:rPr>
+          <w:rFonts w:cs="BookAntiqua"/>
+          <w:color w:val="000000" w:themeColor="text1"/>
+          <w:sz w:val="24"/>
+          <w:szCs w:val="24"/>
+        </w:rPr>
+        <w:t>' command to servers,</w:t>
       </w:r>
       <w:r>
         <w:rPr>
@@ -1918,8 +2355,29 @@
           <w:sz w:val="24"/>
           <w:szCs w:val="24"/>
         </w:rPr>
-        <w:t xml:space="preserve">of RemoteGrepClient is exactly the same as </w:t>
-      </w:r>
+        <w:t xml:space="preserve">of </w:t>
+      </w:r>
+      <w:proofErr w:type="spellStart"/>
+      <w:r>
+        <w:rPr>
+          <w:rFonts w:cs="BookAntiqua"/>
+          <w:color w:val="000000" w:themeColor="text1"/>
+          <w:sz w:val="24"/>
+          <w:szCs w:val="24"/>
+        </w:rPr>
+        <w:t>RemoteGrepClient</w:t>
+      </w:r>
+      <w:proofErr w:type="spellEnd"/>
+      <w:r>
+        <w:rPr>
+          <w:rFonts w:cs="BookAntiqua"/>
+          <w:color w:val="000000" w:themeColor="text1"/>
+          <w:sz w:val="24"/>
+          <w:szCs w:val="24"/>
+        </w:rPr>
+        <w:t xml:space="preserve"> is exactly the same as </w:t>
+      </w:r>
+      <w:proofErr w:type="spellStart"/>
       <w:r>
         <w:rPr>
           <w:rFonts w:cs="BookAntiqua"/>
@@ -1929,6 +2387,7 @@
         </w:rPr>
         <w:t>grep</w:t>
       </w:r>
+      <w:proofErr w:type="spellEnd"/>
       <w:r>
         <w:rPr>
           <w:rFonts w:cs="BookAntiqua"/>
@@ -1981,16 +2440,56 @@
           <w:sz w:val="24"/>
           <w:szCs w:val="24"/>
         </w:rPr>
-        <w:t xml:space="preserve"> Any invalid grep command will be detected here, so it will never</w:t>
-      </w:r>
-      <w:r>
-        <w:rPr>
-          <w:rFonts w:cs="BookAntiqua"/>
-          <w:color w:val="000000" w:themeColor="text1"/>
-          <w:sz w:val="24"/>
-          <w:szCs w:val="24"/>
-        </w:rPr>
-        <w:t xml:space="preserve"> send invalid grep commands to s</w:t>
+        <w:t xml:space="preserve"> Any invalid </w:t>
+      </w:r>
+      <w:proofErr w:type="spellStart"/>
+      <w:r>
+        <w:rPr>
+          <w:rFonts w:cs="BookAntiqua"/>
+          <w:color w:val="000000" w:themeColor="text1"/>
+          <w:sz w:val="24"/>
+          <w:szCs w:val="24"/>
+        </w:rPr>
+        <w:t>grep</w:t>
+      </w:r>
+      <w:proofErr w:type="spellEnd"/>
+      <w:r>
+        <w:rPr>
+          <w:rFonts w:cs="BookAntiqua"/>
+          <w:color w:val="000000" w:themeColor="text1"/>
+          <w:sz w:val="24"/>
+          <w:szCs w:val="24"/>
+        </w:rPr>
+        <w:t xml:space="preserve"> command will be detected here, so it will never</w:t>
+      </w:r>
+      <w:r>
+        <w:rPr>
+          <w:rFonts w:cs="BookAntiqua"/>
+          <w:color w:val="000000" w:themeColor="text1"/>
+          <w:sz w:val="24"/>
+          <w:szCs w:val="24"/>
+        </w:rPr>
+        <w:t xml:space="preserve"> send invalid </w:t>
+      </w:r>
+      <w:proofErr w:type="spellStart"/>
+      <w:r>
+        <w:rPr>
+          <w:rFonts w:cs="BookAntiqua"/>
+          <w:color w:val="000000" w:themeColor="text1"/>
+          <w:sz w:val="24"/>
+          <w:szCs w:val="24"/>
+        </w:rPr>
+        <w:t>grep</w:t>
+      </w:r>
+      <w:proofErr w:type="spellEnd"/>
+      <w:r>
+        <w:rPr>
+          <w:rFonts w:cs="BookAntiqua"/>
+          <w:color w:val="000000" w:themeColor="text1"/>
+          <w:sz w:val="24"/>
+          <w:szCs w:val="24"/>
+        </w:rPr>
+        <w:t xml:space="preserve"> commands to s</w:t>
       </w:r>
       <w:r>
         <w:rPr>
@@ -2176,6 +2675,7 @@
         </w:rPr>
         <w:t xml:space="preserve">hread (an instance of </w:t>
       </w:r>
+      <w:proofErr w:type="spellStart"/>
       <w:r>
         <w:rPr>
           <w:sz w:val="24"/>
@@ -2188,14 +2688,38 @@
           <w:sz w:val="24"/>
           <w:szCs w:val="24"/>
         </w:rPr>
-        <w:t xml:space="preserve">ead) to handle the request. This worker thread </w:t>
-      </w:r>
-      <w:r>
-        <w:rPr>
-          <w:sz w:val="24"/>
-          <w:szCs w:val="24"/>
-        </w:rPr>
-        <w:t xml:space="preserve">is responsible for handling the request from the client. The result of the grep operation is </w:t>
+        <w:t>ead</w:t>
+      </w:r>
+      <w:proofErr w:type="spellEnd"/>
+      <w:r>
+        <w:rPr>
+          <w:sz w:val="24"/>
+          <w:szCs w:val="24"/>
+        </w:rPr>
+        <w:t xml:space="preserve">) to handle the request. This worker thread </w:t>
+      </w:r>
+      <w:r>
+        <w:rPr>
+          <w:sz w:val="24"/>
+          <w:szCs w:val="24"/>
+        </w:rPr>
+        <w:t xml:space="preserve">is responsible for handling the request from the client. The result of the </w:t>
+      </w:r>
+      <w:proofErr w:type="spellStart"/>
+      <w:r>
+        <w:rPr>
+          <w:sz w:val="24"/>
+          <w:szCs w:val="24"/>
+        </w:rPr>
+        <w:t>grep</w:t>
+      </w:r>
+      <w:proofErr w:type="spellEnd"/>
+      <w:r>
+        <w:rPr>
+          <w:sz w:val="24"/>
+          <w:szCs w:val="24"/>
+        </w:rPr>
+        <w:t xml:space="preserve"> operation is </w:t>
       </w:r>
       <w:r>
         <w:rPr>
@@ -2256,6 +2780,7 @@
           <w:szCs w:val="32"/>
         </w:rPr>
       </w:pPr>
+      <w:proofErr w:type="spellStart"/>
       <w:r>
         <w:rPr>
           <w:rFonts w:cs="BookAntiqua"/>
@@ -2266,6 +2791,7 @@
         </w:rPr>
         <w:t>Grep</w:t>
       </w:r>
+      <w:proofErr w:type="spellEnd"/>
     </w:p>
     <w:p>
       <w:pPr>
@@ -2296,14 +2822,25 @@
           <w:szCs w:val="24"/>
         </w:rPr>
       </w:pPr>
-      <w:r>
-        <w:rPr>
-          <w:rFonts w:cs="BookAntiqua"/>
-          <w:color w:val="000000" w:themeColor="text1"/>
-          <w:sz w:val="24"/>
-          <w:szCs w:val="24"/>
-        </w:rPr>
-        <w:t>Grep is a utili</w:t>
+      <w:proofErr w:type="spellStart"/>
+      <w:r>
+        <w:rPr>
+          <w:rFonts w:cs="BookAntiqua"/>
+          <w:color w:val="000000" w:themeColor="text1"/>
+          <w:sz w:val="24"/>
+          <w:szCs w:val="24"/>
+        </w:rPr>
+        <w:t>Grep</w:t>
+      </w:r>
+      <w:proofErr w:type="spellEnd"/>
+      <w:r>
+        <w:rPr>
+          <w:rFonts w:cs="BookAntiqua"/>
+          <w:color w:val="000000" w:themeColor="text1"/>
+          <w:sz w:val="24"/>
+          <w:szCs w:val="24"/>
+        </w:rPr>
+        <w:t xml:space="preserve"> is a utili</w:t>
       </w:r>
       <w:r>
         <w:rPr>
@@ -2314,14 +2851,45 @@
         </w:rPr>
         <w:t xml:space="preserve">ty which is like UNIX command: </w:t>
       </w:r>
-      <w:r>
-        <w:rPr>
-          <w:rFonts w:cs="BookAntiqua"/>
-          <w:color w:val="000000" w:themeColor="text1"/>
-          <w:sz w:val="24"/>
-          <w:szCs w:val="24"/>
-        </w:rPr>
-        <w:t xml:space="preserve">grep. This is the main class which implements the grep functionality. </w:t>
+      <w:proofErr w:type="spellStart"/>
+      <w:r>
+        <w:rPr>
+          <w:rFonts w:cs="BookAntiqua"/>
+          <w:color w:val="000000" w:themeColor="text1"/>
+          <w:sz w:val="24"/>
+          <w:szCs w:val="24"/>
+        </w:rPr>
+        <w:t>grep</w:t>
+      </w:r>
+      <w:proofErr w:type="spellEnd"/>
+      <w:r>
+        <w:rPr>
+          <w:rFonts w:cs="BookAntiqua"/>
+          <w:color w:val="000000" w:themeColor="text1"/>
+          <w:sz w:val="24"/>
+          <w:szCs w:val="24"/>
+        </w:rPr>
+        <w:t xml:space="preserve">. This is the main class which implements the </w:t>
+      </w:r>
+      <w:proofErr w:type="spellStart"/>
+      <w:r>
+        <w:rPr>
+          <w:rFonts w:cs="BookAntiqua"/>
+          <w:color w:val="000000" w:themeColor="text1"/>
+          <w:sz w:val="24"/>
+          <w:szCs w:val="24"/>
+        </w:rPr>
+        <w:t>grep</w:t>
+      </w:r>
+      <w:proofErr w:type="spellEnd"/>
+      <w:r>
+        <w:rPr>
+          <w:rFonts w:cs="BookAntiqua"/>
+          <w:color w:val="000000" w:themeColor="text1"/>
+          <w:sz w:val="24"/>
+          <w:szCs w:val="24"/>
+        </w:rPr>
+        <w:t xml:space="preserve"> functionality. </w:t>
       </w:r>
       <w:r>
         <w:rPr>
@@ -2355,7 +2923,27 @@
           <w:sz w:val="24"/>
           <w:szCs w:val="24"/>
         </w:rPr>
-        <w:t xml:space="preserve">The command line syntax for performing grep is: </w:t>
+        <w:t xml:space="preserve">The command line syntax for performing </w:t>
+      </w:r>
+      <w:proofErr w:type="spellStart"/>
+      <w:r>
+        <w:rPr>
+          <w:rFonts w:cs="BookAntiqua"/>
+          <w:color w:val="000000" w:themeColor="text1"/>
+          <w:sz w:val="24"/>
+          <w:szCs w:val="24"/>
+        </w:rPr>
+        <w:t>grep</w:t>
+      </w:r>
+      <w:proofErr w:type="spellEnd"/>
+      <w:r>
+        <w:rPr>
+          <w:rFonts w:cs="BookAntiqua"/>
+          <w:color w:val="000000" w:themeColor="text1"/>
+          <w:sz w:val="24"/>
+          <w:szCs w:val="24"/>
+        </w:rPr>
+        <w:t xml:space="preserve"> is: </w:t>
       </w:r>
       <w:r>
         <w:rPr>
@@ -2365,7 +2953,29 @@
           <w:sz w:val="24"/>
           <w:szCs w:val="24"/>
         </w:rPr>
-        <w:t>java Grep [-options] [pattern] [file ...]</w:t>
+        <w:t xml:space="preserve">java </w:t>
+      </w:r>
+      <w:proofErr w:type="spellStart"/>
+      <w:r>
+        <w:rPr>
+          <w:rFonts w:cs="BookAntiqua"/>
+          <w:b/>
+          <w:color w:val="000000" w:themeColor="text1"/>
+          <w:sz w:val="24"/>
+          <w:szCs w:val="24"/>
+        </w:rPr>
+        <w:t>Grep</w:t>
+      </w:r>
+      <w:proofErr w:type="spellEnd"/>
+      <w:r>
+        <w:rPr>
+          <w:rFonts w:cs="BookAntiqua"/>
+          <w:b/>
+          <w:color w:val="000000" w:themeColor="text1"/>
+          <w:sz w:val="24"/>
+          <w:szCs w:val="24"/>
+        </w:rPr>
+        <w:t xml:space="preserve"> [-options] [pattern] [file ...]</w:t>
       </w:r>
       <w:r>
         <w:rPr>
@@ -2376,6 +2986,66 @@
           <w:lang w:val="en-US"/>
         </w:rPr>
         <w:t xml:space="preserve"> </w:t>
+      </w:r>
+    </w:p>
+    <w:p>
+      <w:pPr>
+        <w:autoSpaceDE w:val="0"/>
+        <w:autoSpaceDN w:val="0"/>
+        <w:adjustRightInd w:val="0"/>
+        <w:spacing w:after="0" w:line="240" w:lineRule="auto"/>
+        <w:jc w:val="both"/>
+        <w:rPr>
+          <w:rFonts w:cs="BookAntiqua"/>
+          <w:color w:val="000000" w:themeColor="text1"/>
+          <w:sz w:val="24"/>
+          <w:szCs w:val="24"/>
+          <w:lang w:val="en-US"/>
+        </w:rPr>
+      </w:pPr>
+      <w:r>
+        <w:rPr>
+          <w:rFonts w:cs="BookAntiqua"/>
+          <w:color w:val="000000" w:themeColor="text1"/>
+          <w:sz w:val="24"/>
+          <w:szCs w:val="24"/>
+          <w:lang w:val="en-US"/>
+        </w:rPr>
+        <w:t xml:space="preserve">As standard </w:t>
+      </w:r>
+      <w:proofErr w:type="spellStart"/>
+      <w:r>
+        <w:rPr>
+          <w:rFonts w:cs="BookAntiqua"/>
+          <w:color w:val="000000" w:themeColor="text1"/>
+          <w:sz w:val="24"/>
+          <w:szCs w:val="24"/>
+          <w:lang w:val="en-US"/>
+        </w:rPr>
+        <w:t>grep</w:t>
+      </w:r>
+      <w:proofErr w:type="spellEnd"/>
+      <w:r>
+        <w:rPr>
+          <w:rFonts w:cs="BookAntiqua"/>
+          <w:color w:val="000000" w:themeColor="text1"/>
+          <w:sz w:val="24"/>
+          <w:szCs w:val="24"/>
+          <w:lang w:val="en-US"/>
+        </w:rPr>
+        <w:t>, the [file]</w:t>
+      </w:r>
+      <w:bookmarkStart w:id="0" w:name="_GoBack"/>
+      <w:bookmarkEnd w:id="0"/>
+      <w:r>
+        <w:rPr>
+          <w:rFonts w:cs="BookAntiqua"/>
+          <w:color w:val="000000" w:themeColor="text1"/>
+          <w:sz w:val="24"/>
+          <w:szCs w:val="24"/>
+          <w:lang w:val="en-US"/>
+        </w:rPr>
+        <w:t xml:space="preserve"> can have wildcard in it.</w:t>
       </w:r>
     </w:p>
     <w:sectPr>
@@ -3133,7 +3803,7 @@
 </file>
 
 <file path=customXml/itemProps1.xml><?xml version="1.0" encoding="utf-8"?>
-<ds:datastoreItem xmlns:ds="http://schemas.openxmlformats.org/officeDocument/2006/customXml" ds:itemID="{107C43F8-C0D3-AA44-A8AB-767666F07DFB}">
+<ds:datastoreItem xmlns:ds="http://schemas.openxmlformats.org/officeDocument/2006/customXml" ds:itemID="{C70AFF08-8C8F-F140-9348-D8D0AC59C73F}">
   <ds:schemaRefs>
     <ds:schemaRef ds:uri="http://schemas.openxmlformats.org/officeDocument/2006/bibliography"/>
   </ds:schemaRefs>

</xml_diff>